<commit_message>
Insteek project veranderd. Introductie veranderd.
</commit_message>
<xml_diff>
--- a/Notities & plannen/OutputMetPlan.docx
+++ b/Notities & plannen/OutputMetPlan.docx
@@ -144,6 +144,36 @@
           <w:lang w:val="nl-NL"/>
         </w:rPr>
       </w:pPr>
+    </w:p>
+    <w:p>
+      <w:pPr>
+        <w:pStyle w:val="ListParagraph"/>
+        <w:numPr>
+          <w:ilvl w:val="0"/>
+          <w:numId w:val="1"/>
+        </w:numPr>
+        <w:rPr>
+          <w:lang w:val="nl-NL"/>
+        </w:rPr>
+      </w:pPr>
+      <w:r>
+        <w:rPr>
+          <w:lang w:val="nl-NL"/>
+        </w:rPr>
+        <w:t>Vraag gebruiker hun naam, lengte en gewicht</w:t>
+      </w:r>
+    </w:p>
+    <w:p>
+      <w:pPr>
+        <w:pStyle w:val="ListParagraph"/>
+        <w:numPr>
+          <w:ilvl w:val="0"/>
+          <w:numId w:val="1"/>
+        </w:numPr>
+        <w:rPr>
+          <w:lang w:val="nl-NL"/>
+        </w:rPr>
+      </w:pPr>
       <w:r>
         <w:rPr>
           <w:lang w:val="nl-NL"/>
@@ -188,68 +218,6 @@
           <w:lang w:val="nl-NL"/>
         </w:rPr>
       </w:pPr>
-    </w:p>
-    <w:p>
-      <w:pPr>
-        <w:pStyle w:val="ListParagraph"/>
-        <w:numPr>
-          <w:ilvl w:val="0"/>
-          <w:numId w:val="1"/>
-        </w:numPr>
-        <w:rPr>
-          <w:lang w:val="nl-NL"/>
-        </w:rPr>
-      </w:pPr>
-      <w:r>
-        <w:rPr>
-          <w:lang w:val="nl-NL"/>
-        </w:rPr>
-        <w:t xml:space="preserve">Lichaamsgewicht </w:t>
-      </w:r>
-      <w:proofErr w:type="gramStart"/>
-      <w:r>
-        <w:rPr>
-          <w:lang w:val="nl-NL"/>
-        </w:rPr>
-        <w:t>word</w:t>
-      </w:r>
-      <w:proofErr w:type="gramEnd"/>
-      <w:r>
-        <w:rPr>
-          <w:lang w:val="nl-NL"/>
-        </w:rPr>
-        <w:t xml:space="preserve"> gevraagd</w:t>
-      </w:r>
-      <w:r>
-        <w:rPr>
-          <w:lang w:val="nl-NL"/>
-        </w:rPr>
-        <w:t xml:space="preserve"> in juiste eenheid</w:t>
-      </w:r>
-      <w:r>
-        <w:rPr>
-          <w:lang w:val="nl-NL"/>
-        </w:rPr>
-        <w:t xml:space="preserve"> met 1 decimaal</w:t>
-      </w:r>
-    </w:p>
-    <w:p>
-      <w:pPr>
-        <w:pStyle w:val="ListParagraph"/>
-        <w:numPr>
-          <w:ilvl w:val="0"/>
-          <w:numId w:val="1"/>
-        </w:numPr>
-        <w:rPr>
-          <w:lang w:val="nl-NL"/>
-        </w:rPr>
-      </w:pPr>
-      <w:r>
-        <w:rPr>
-          <w:lang w:val="nl-NL"/>
-        </w:rPr>
-        <w:t>Niet vergeten buffer te legen</w:t>
-      </w:r>
     </w:p>
     <w:p>
       <w:pPr>
@@ -344,6 +312,36 @@
         </w:rPr>
         <w:t>/dl etc.</w:t>
       </w:r>
+    </w:p>
+    <w:p>
+      <w:pPr>
+        <w:pStyle w:val="ListParagraph"/>
+        <w:numPr>
+          <w:ilvl w:val="0"/>
+          <w:numId w:val="1"/>
+        </w:numPr>
+        <w:rPr>
+          <w:lang w:val="nl-NL"/>
+        </w:rPr>
+      </w:pPr>
+      <w:r>
+        <w:rPr>
+          <w:lang w:val="nl-NL"/>
+        </w:rPr>
+        <w:t>Niet vergeten buffer te legen</w:t>
+      </w:r>
+    </w:p>
+    <w:p>
+      <w:pPr>
+        <w:pStyle w:val="ListParagraph"/>
+        <w:numPr>
+          <w:ilvl w:val="0"/>
+          <w:numId w:val="1"/>
+        </w:numPr>
+        <w:rPr>
+          <w:lang w:val="nl-NL"/>
+        </w:rPr>
+      </w:pPr>
     </w:p>
     <w:p>
       <w:pPr>

</xml_diff>

<commit_message>
Methode gemaakt welke maximaal gewicht voor 1 herhaling kan berekenen
</commit_message>
<xml_diff>
--- a/Notities & plannen/OutputMetPlan.docx
+++ b/Notities & plannen/OutputMetPlan.docx
@@ -805,6 +805,613 @@
         </w:rPr>
         <w:t>Kijken voor meer methodes in lijst met gegevens</w:t>
       </w:r>
+    </w:p>
+    <w:p>
+      <w:pPr>
+        <w:rPr>
+          <w:lang w:val="nl-NL"/>
+        </w:rPr>
+      </w:pPr>
+      <w:r>
+        <w:rPr>
+          <w:lang w:val="nl-NL"/>
+        </w:rPr>
+        <w:br w:type="page"/>
+      </w:r>
+    </w:p>
+    <w:p>
+      <w:pPr>
+        <w:rPr>
+          <w:b/>
+          <w:bCs/>
+          <w:i/>
+          <w:iCs/>
+          <w:u w:val="single"/>
+          <w:lang w:val="nl-NL"/>
+        </w:rPr>
+      </w:pPr>
+      <w:r>
+        <w:rPr>
+          <w:b/>
+          <w:bCs/>
+          <w:i/>
+          <w:iCs/>
+          <w:u w:val="single"/>
+          <w:lang w:val="nl-NL"/>
+        </w:rPr>
+        <w:lastRenderedPageBreak/>
+        <w:t>Voorbeeld output</w:t>
+      </w:r>
+    </w:p>
+    <w:p>
+      <w:pPr>
+        <w:rPr>
+          <w:b/>
+          <w:bCs/>
+          <w:i/>
+          <w:iCs/>
+          <w:u w:val="single"/>
+          <w:lang w:val="nl-NL"/>
+        </w:rPr>
+      </w:pPr>
+    </w:p>
+    <w:p>
+      <w:pPr>
+        <w:rPr>
+          <w:lang w:val="nl-NL"/>
+        </w:rPr>
+      </w:pPr>
+      <w:r>
+        <w:rPr>
+          <w:lang w:val="nl-NL"/>
+        </w:rPr>
+        <w:t xml:space="preserve">Welkom bij </w:t>
+      </w:r>
+      <w:proofErr w:type="spellStart"/>
+      <w:r>
+        <w:rPr>
+          <w:lang w:val="nl-NL"/>
+        </w:rPr>
+        <w:t>GymMaatje</w:t>
+      </w:r>
+      <w:proofErr w:type="spellEnd"/>
+      <w:r>
+        <w:rPr>
+          <w:lang w:val="nl-NL"/>
+        </w:rPr>
+        <w:t>! Jouw persoonlijke maatje voor in de gym!</w:t>
+      </w:r>
+    </w:p>
+    <w:p>
+      <w:pPr>
+        <w:rPr>
+          <w:lang w:val="nl-NL"/>
+        </w:rPr>
+      </w:pPr>
+    </w:p>
+    <w:p>
+      <w:pPr>
+        <w:rPr>
+          <w:i/>
+          <w:iCs/>
+          <w:u w:val="single"/>
+          <w:lang w:val="nl-NL"/>
+        </w:rPr>
+      </w:pPr>
+      <w:r>
+        <w:rPr>
+          <w:lang w:val="nl-NL"/>
+        </w:rPr>
+        <w:t xml:space="preserve">Allereerst, wat is je naam? </w:t>
+      </w:r>
+      <w:r>
+        <w:rPr>
+          <w:i/>
+          <w:iCs/>
+          <w:u w:val="single"/>
+          <w:lang w:val="nl-NL"/>
+        </w:rPr>
+        <w:t>Julian Weijers</w:t>
+      </w:r>
+    </w:p>
+    <w:p>
+      <w:pPr>
+        <w:rPr>
+          <w:i/>
+          <w:iCs/>
+          <w:u w:val="single"/>
+          <w:lang w:val="nl-NL"/>
+        </w:rPr>
+      </w:pPr>
+      <w:r>
+        <w:rPr>
+          <w:lang w:val="nl-NL"/>
+        </w:rPr>
+        <w:t xml:space="preserve">Wat is je lengte in centimeter? </w:t>
+      </w:r>
+      <w:r>
+        <w:rPr>
+          <w:i/>
+          <w:iCs/>
+          <w:u w:val="single"/>
+          <w:lang w:val="nl-NL"/>
+        </w:rPr>
+        <w:t>194</w:t>
+      </w:r>
+    </w:p>
+    <w:p>
+      <w:pPr>
+        <w:rPr>
+          <w:i/>
+          <w:iCs/>
+          <w:u w:val="single"/>
+          <w:lang w:val="nl-NL"/>
+        </w:rPr>
+      </w:pPr>
+      <w:r>
+        <w:rPr>
+          <w:lang w:val="nl-NL"/>
+        </w:rPr>
+        <w:t xml:space="preserve">Hoeveel weeg je in kilogram (1 decimaal)? </w:t>
+      </w:r>
+      <w:r>
+        <w:rPr>
+          <w:i/>
+          <w:iCs/>
+          <w:u w:val="single"/>
+          <w:lang w:val="nl-NL"/>
+        </w:rPr>
+        <w:t>96,1</w:t>
+      </w:r>
+    </w:p>
+    <w:p>
+      <w:pPr>
+        <w:rPr>
+          <w:i/>
+          <w:iCs/>
+          <w:u w:val="single"/>
+          <w:lang w:val="nl-NL"/>
+        </w:rPr>
+      </w:pPr>
+    </w:p>
+    <w:p>
+      <w:pPr>
+        <w:rPr>
+          <w:i/>
+          <w:iCs/>
+          <w:u w:val="single"/>
+          <w:lang w:val="nl-NL"/>
+        </w:rPr>
+      </w:pPr>
+      <w:r>
+        <w:rPr>
+          <w:lang w:val="nl-NL"/>
+        </w:rPr>
+        <w:t xml:space="preserve">Wil je de berekeningen in kilogram of in pond? </w:t>
+      </w:r>
+      <w:r>
+        <w:rPr>
+          <w:i/>
+          <w:iCs/>
+          <w:u w:val="single"/>
+          <w:lang w:val="nl-NL"/>
+        </w:rPr>
+        <w:t>Kilogram</w:t>
+      </w:r>
+    </w:p>
+    <w:p>
+      <w:pPr>
+        <w:rPr>
+          <w:i/>
+          <w:iCs/>
+          <w:u w:val="single"/>
+          <w:lang w:val="nl-NL"/>
+        </w:rPr>
+      </w:pPr>
+    </w:p>
+    <w:p>
+      <w:pPr>
+        <w:rPr>
+          <w:lang w:val="nl-NL"/>
+        </w:rPr>
+      </w:pPr>
+      <w:r>
+        <w:rPr>
+          <w:lang w:val="nl-NL"/>
+        </w:rPr>
+        <w:t>Met welke oefeningen wil je berekeningen doen?</w:t>
+      </w:r>
+    </w:p>
+    <w:p>
+      <w:pPr>
+        <w:rPr>
+          <w:lang w:val="nl-NL"/>
+        </w:rPr>
+      </w:pPr>
+      <w:r>
+        <w:rPr>
+          <w:lang w:val="nl-NL"/>
+        </w:rPr>
+        <w:t xml:space="preserve">Je kan kiezen uit bankdrukken, </w:t>
+      </w:r>
+      <w:proofErr w:type="spellStart"/>
+      <w:r>
+        <w:rPr>
+          <w:lang w:val="nl-NL"/>
+        </w:rPr>
+        <w:t>squat</w:t>
+      </w:r>
+      <w:proofErr w:type="spellEnd"/>
+      <w:r>
+        <w:rPr>
+          <w:lang w:val="nl-NL"/>
+        </w:rPr>
+        <w:t xml:space="preserve"> of </w:t>
+      </w:r>
+      <w:proofErr w:type="spellStart"/>
+      <w:r>
+        <w:rPr>
+          <w:lang w:val="nl-NL"/>
+        </w:rPr>
+        <w:t>deadlift</w:t>
+      </w:r>
+      <w:proofErr w:type="spellEnd"/>
+      <w:r>
+        <w:rPr>
+          <w:lang w:val="nl-NL"/>
+        </w:rPr>
+        <w:t>.</w:t>
+      </w:r>
+    </w:p>
+    <w:p>
+      <w:pPr>
+        <w:rPr>
+          <w:lang w:val="nl-NL"/>
+        </w:rPr>
+      </w:pPr>
+      <w:r>
+        <w:rPr>
+          <w:lang w:val="nl-NL"/>
+        </w:rPr>
+        <w:t>Voer de oefeningen in die je wi</w:t>
+      </w:r>
+      <w:r>
+        <w:rPr>
+          <w:lang w:val="nl-NL"/>
+        </w:rPr>
+        <w:t xml:space="preserve">l berekenen (met spaties daartussen): </w:t>
+      </w:r>
+      <w:r>
+        <w:rPr>
+          <w:i/>
+          <w:iCs/>
+          <w:u w:val="single"/>
+          <w:lang w:val="nl-NL"/>
+        </w:rPr>
+        <w:t xml:space="preserve">bankdrukken </w:t>
+      </w:r>
+      <w:proofErr w:type="spellStart"/>
+      <w:r>
+        <w:rPr>
+          <w:i/>
+          <w:iCs/>
+          <w:u w:val="single"/>
+          <w:lang w:val="nl-NL"/>
+        </w:rPr>
+        <w:t>squat</w:t>
+      </w:r>
+      <w:proofErr w:type="spellEnd"/>
+    </w:p>
+    <w:p>
+      <w:pPr>
+        <w:rPr>
+          <w:lang w:val="nl-NL"/>
+        </w:rPr>
+      </w:pPr>
+    </w:p>
+    <w:p>
+      <w:pPr>
+        <w:rPr>
+          <w:lang w:val="nl-NL"/>
+        </w:rPr>
+      </w:pPr>
+      <w:r>
+        <w:rPr>
+          <w:lang w:val="nl-NL"/>
+        </w:rPr>
+        <w:t xml:space="preserve">Hoeveel gewicht kan je voor bankdrukken? </w:t>
+      </w:r>
+      <w:r>
+        <w:rPr>
+          <w:i/>
+          <w:iCs/>
+          <w:u w:val="single"/>
+          <w:lang w:val="nl-NL"/>
+        </w:rPr>
+        <w:t>120</w:t>
+      </w:r>
+    </w:p>
+    <w:p>
+      <w:pPr>
+        <w:rPr>
+          <w:lang w:val="nl-NL"/>
+        </w:rPr>
+      </w:pPr>
+      <w:r>
+        <w:rPr>
+          <w:lang w:val="nl-NL"/>
+        </w:rPr>
+        <w:t xml:space="preserve">Voor hoeveel herhalingen kan je dit gewicht? </w:t>
+      </w:r>
+      <w:r>
+        <w:rPr>
+          <w:i/>
+          <w:iCs/>
+          <w:u w:val="single"/>
+          <w:lang w:val="nl-NL"/>
+        </w:rPr>
+        <w:t>5</w:t>
+      </w:r>
+    </w:p>
+    <w:p>
+      <w:pPr>
+        <w:rPr>
+          <w:lang w:val="nl-NL"/>
+        </w:rPr>
+      </w:pPr>
+    </w:p>
+    <w:p>
+      <w:pPr>
+        <w:rPr>
+          <w:lang w:val="nl-NL"/>
+        </w:rPr>
+      </w:pPr>
+      <w:r>
+        <w:rPr>
+          <w:lang w:val="nl-NL"/>
+        </w:rPr>
+        <w:t xml:space="preserve">Hoeveel gewicht kan je voor </w:t>
+      </w:r>
+      <w:proofErr w:type="spellStart"/>
+      <w:r>
+        <w:rPr>
+          <w:lang w:val="nl-NL"/>
+        </w:rPr>
+        <w:t>squat</w:t>
+      </w:r>
+      <w:proofErr w:type="spellEnd"/>
+      <w:r>
+        <w:rPr>
+          <w:lang w:val="nl-NL"/>
+        </w:rPr>
+        <w:t xml:space="preserve">? </w:t>
+      </w:r>
+      <w:r>
+        <w:rPr>
+          <w:i/>
+          <w:iCs/>
+          <w:u w:val="single"/>
+          <w:lang w:val="nl-NL"/>
+        </w:rPr>
+        <w:t>140</w:t>
+      </w:r>
+    </w:p>
+    <w:p>
+      <w:pPr>
+        <w:rPr>
+          <w:i/>
+          <w:iCs/>
+          <w:u w:val="single"/>
+          <w:lang w:val="nl-NL"/>
+        </w:rPr>
+      </w:pPr>
+      <w:r>
+        <w:rPr>
+          <w:lang w:val="nl-NL"/>
+        </w:rPr>
+        <w:t xml:space="preserve">Voor hoeveel herhalingen kan je dit gewicht? </w:t>
+      </w:r>
+      <w:r>
+        <w:rPr>
+          <w:i/>
+          <w:iCs/>
+          <w:u w:val="single"/>
+          <w:lang w:val="nl-NL"/>
+        </w:rPr>
+        <w:t>8</w:t>
+      </w:r>
+    </w:p>
+    <w:p>
+      <w:pPr>
+        <w:rPr>
+          <w:i/>
+          <w:iCs/>
+          <w:u w:val="single"/>
+          <w:lang w:val="nl-NL"/>
+        </w:rPr>
+      </w:pPr>
+    </w:p>
+    <w:p>
+      <w:pPr>
+        <w:rPr>
+          <w:lang w:val="nl-NL"/>
+        </w:rPr>
+      </w:pPr>
+      <w:r>
+        <w:rPr>
+          <w:lang w:val="nl-NL"/>
+        </w:rPr>
+        <w:t>Beste Julian,</w:t>
+      </w:r>
+    </w:p>
+    <w:p>
+      <w:pPr>
+        <w:rPr>
+          <w:lang w:val="nl-NL"/>
+        </w:rPr>
+      </w:pPr>
+      <w:r>
+        <w:rPr>
+          <w:lang w:val="nl-NL"/>
+        </w:rPr>
+        <w:t>Er volgt nu een overzicht van de gegevens van de oefeningen die je hebt ingevoerd.</w:t>
+      </w:r>
+    </w:p>
+    <w:p>
+      <w:pPr>
+        <w:rPr>
+          <w:lang w:val="nl-NL"/>
+        </w:rPr>
+      </w:pPr>
+      <w:r>
+        <w:rPr>
+          <w:lang w:val="nl-NL"/>
+        </w:rPr>
+        <w:t>Let op, het uitgerekende gewicht voor 1 herhaling is gebaseerd op percentages.</w:t>
+      </w:r>
+    </w:p>
+    <w:p>
+      <w:pPr>
+        <w:rPr>
+          <w:lang w:val="nl-NL"/>
+        </w:rPr>
+      </w:pPr>
+    </w:p>
+    <w:p>
+      <w:pPr>
+        <w:rPr>
+          <w:lang w:val="nl-NL"/>
+        </w:rPr>
+      </w:pPr>
+      <w:r>
+        <w:rPr>
+          <w:lang w:val="nl-NL"/>
+        </w:rPr>
+        <w:t>Bankdrukken</w:t>
+      </w:r>
+    </w:p>
+    <w:p>
+      <w:pPr>
+        <w:rPr>
+          <w:lang w:val="nl-NL"/>
+        </w:rPr>
+      </w:pPr>
+      <w:r>
+        <w:rPr>
+          <w:lang w:val="nl-NL"/>
+        </w:rPr>
+        <w:t>Jouw geschatte 1 rep max: … kg</w:t>
+      </w:r>
+    </w:p>
+    <w:p>
+      <w:pPr>
+        <w:rPr>
+          <w:lang w:val="nl-NL"/>
+        </w:rPr>
+      </w:pPr>
+      <w:r>
+        <w:rPr>
+          <w:lang w:val="nl-NL"/>
+        </w:rPr>
+        <w:t xml:space="preserve">Percentage van 1 </w:t>
+      </w:r>
+      <w:proofErr w:type="spellStart"/>
+      <w:r>
+        <w:rPr>
+          <w:lang w:val="nl-NL"/>
+        </w:rPr>
+        <w:t>rm</w:t>
+      </w:r>
+      <w:proofErr w:type="spellEnd"/>
+      <w:r>
+        <w:rPr>
+          <w:lang w:val="nl-NL"/>
+        </w:rPr>
+        <w:t xml:space="preserve"> | gewicht in kg | aantal herhalingen</w:t>
+      </w:r>
+    </w:p>
+    <w:p>
+      <w:pPr>
+        <w:rPr>
+          <w:lang w:val="nl-NL"/>
+        </w:rPr>
+      </w:pPr>
+    </w:p>
+    <w:p>
+      <w:pPr>
+        <w:rPr>
+          <w:lang w:val="nl-NL"/>
+        </w:rPr>
+      </w:pPr>
+      <w:proofErr w:type="spellStart"/>
+      <w:r>
+        <w:rPr>
+          <w:lang w:val="nl-NL"/>
+        </w:rPr>
+        <w:t>Squat</w:t>
+      </w:r>
+      <w:proofErr w:type="spellEnd"/>
+    </w:p>
+    <w:p>
+      <w:pPr>
+        <w:rPr>
+          <w:lang w:val="nl-NL"/>
+        </w:rPr>
+      </w:pPr>
+      <w:r>
+        <w:rPr>
+          <w:lang w:val="nl-NL"/>
+        </w:rPr>
+        <w:t>Jouw geschatte 1 rep max: … kg</w:t>
+      </w:r>
+    </w:p>
+    <w:p>
+      <w:pPr>
+        <w:rPr>
+          <w:lang w:val="nl-NL"/>
+        </w:rPr>
+      </w:pPr>
+      <w:r>
+        <w:rPr>
+          <w:lang w:val="nl-NL"/>
+        </w:rPr>
+        <w:t xml:space="preserve">Percentage van 1 </w:t>
+      </w:r>
+      <w:proofErr w:type="spellStart"/>
+      <w:r>
+        <w:rPr>
+          <w:lang w:val="nl-NL"/>
+        </w:rPr>
+        <w:t>rm</w:t>
+      </w:r>
+      <w:proofErr w:type="spellEnd"/>
+      <w:r>
+        <w:rPr>
+          <w:lang w:val="nl-NL"/>
+        </w:rPr>
+        <w:t xml:space="preserve"> | gewicht in kg | aantal herhalingen</w:t>
+      </w:r>
+    </w:p>
+    <w:p>
+      <w:pPr>
+        <w:rPr>
+          <w:lang w:val="nl-NL"/>
+        </w:rPr>
+      </w:pPr>
+    </w:p>
+    <w:p>
+      <w:pPr>
+        <w:rPr>
+          <w:lang w:val="nl-NL"/>
+        </w:rPr>
+      </w:pPr>
+    </w:p>
+    <w:p>
+      <w:pPr>
+        <w:rPr>
+          <w:lang w:val="nl-NL"/>
+        </w:rPr>
+      </w:pPr>
     </w:p>
     <w:sectPr>
       <w:pgSz w:w="11906" w:h="16838"/>

</xml_diff>

<commit_message>
Programma kan nu met maximaal gewicht een tabel weergeven met percentages, gewicht en herhalingen. Ook word aantal keer lichaamsgewicht weergeven.
</commit_message>
<xml_diff>
--- a/Notities & plannen/OutputMetPlan.docx
+++ b/Notities & plannen/OutputMetPlan.docx
@@ -1390,6 +1390,25 @@
           <w:lang w:val="nl-NL"/>
         </w:rPr>
         <w:t xml:space="preserve"> | gewicht in kg | aantal herhalingen</w:t>
+      </w:r>
+    </w:p>
+    <w:p>
+      <w:pPr>
+        <w:rPr>
+          <w:lang w:val="nl-NL"/>
+        </w:rPr>
+      </w:pPr>
+      <w:r>
+        <w:rPr>
+          <w:lang w:val="nl-NL"/>
+        </w:rPr>
+        <w:tab/>
+      </w:r>
+      <w:r>
+        <w:rPr>
+          <w:lang w:val="nl-NL"/>
+        </w:rPr>
+        <w:tab/>
       </w:r>
     </w:p>
     <w:p>

</xml_diff>